<commit_message>
Actualizacion de plantilla carta de aceptacion
</commit_message>
<xml_diff>
--- a/Organización/Cierre/PTL_carta_aceptación.docx
+++ b/Organización/Cierre/PTL_carta_aceptación.docx
@@ -86,8 +86,6 @@
         </w:rPr>
         <w:t>cliente</w:t>
       </w:r>
-      <w:bookmarkStart w:id="0" w:name="_GoBack"/>
-      <w:bookmarkEnd w:id="0"/>
       <w:r>
         <w:rPr>
           <w:rFonts w:ascii="Segoe UI" w:hAnsi="Segoe UI" w:cs="Segoe UI"/>
@@ -152,7 +150,27 @@
           <w:sz w:val="21"/>
           <w:szCs w:val="21"/>
         </w:rPr>
-        <w:t xml:space="preserve">Yo &lt;nombre del cliente&gt; confirmo que el servicio fue &lt;deficiente, excelente&gt; para la resolución de mi inconveniente presentado (&lt;nombre de inconveniente&gt;) </w:t>
+        <w:t xml:space="preserve">Yo &lt;nombre del cliente&gt; confirmo </w:t>
+      </w:r>
+      <w:r>
+        <w:rPr>
+          <w:rFonts w:ascii="Segoe UI" w:hAnsi="Segoe UI" w:cs="Segoe UI"/>
+          <w:color w:val="333333"/>
+          <w:sz w:val="21"/>
+          <w:szCs w:val="21"/>
+        </w:rPr>
+        <w:t xml:space="preserve">que se me entrego &lt;lista de software, hardware entregado&gt; y </w:t>
+      </w:r>
+      <w:bookmarkStart w:id="0" w:name="_GoBack"/>
+      <w:bookmarkEnd w:id="0"/>
+      <w:r>
+        <w:rPr>
+          <w:rFonts w:ascii="Segoe UI" w:hAnsi="Segoe UI" w:cs="Segoe UI"/>
+          <w:color w:val="333333"/>
+          <w:sz w:val="21"/>
+          <w:szCs w:val="21"/>
+        </w:rPr>
+        <w:t xml:space="preserve">que el servicio fue &lt;deficiente, excelente&gt; para la resolución de mi inconveniente presentado (&lt;nombre de inconveniente&gt;) </w:t>
       </w:r>
       <w:r>
         <w:rPr>

</xml_diff>

<commit_message>
actualziacion carta de aceptacion
</commit_message>
<xml_diff>
--- a/Organización/Cierre/PTL_carta_aceptación.docx
+++ b/Organización/Cierre/PTL_carta_aceptación.docx
@@ -126,7 +126,25 @@
           <w:sz w:val="21"/>
           <w:szCs w:val="21"/>
         </w:rPr>
-        <w:t>cumento se solicita amablemente indicar si el servicio otorgado por SOS software fue el necesario para cumplir la resolución del inconveniente presentado de una forma adecuada y a su vez generada en un tiempo correspondiente a la dificultad del problema presentado.</w:t>
+        <w:t>cumento se solicita amablemente indicar s</w:t>
+      </w:r>
+      <w:r>
+        <w:rPr>
+          <w:rFonts w:ascii="Segoe UI" w:hAnsi="Segoe UI" w:cs="Segoe UI"/>
+          <w:color w:val="333333"/>
+          <w:sz w:val="21"/>
+          <w:szCs w:val="21"/>
+        </w:rPr>
+        <w:t>i el servicio otorgado por SOS S</w:t>
+      </w:r>
+      <w:r>
+        <w:rPr>
+          <w:rFonts w:ascii="Segoe UI" w:hAnsi="Segoe UI" w:cs="Segoe UI"/>
+          <w:color w:val="333333"/>
+          <w:sz w:val="21"/>
+          <w:szCs w:val="21"/>
+        </w:rPr>
+        <w:t>oftware fue el necesario para cumplir la resolución del inconveniente presentado de una forma adecuada y a su vez generada en un tiempo correspondiente a la dificultad del problema presentado.</w:t>
       </w:r>
     </w:p>
     <w:p>
@@ -159,44 +177,69 @@
           <w:sz w:val="21"/>
           <w:szCs w:val="21"/>
         </w:rPr>
-        <w:t xml:space="preserve">que se me entrego &lt;lista de software, hardware entregado&gt; y </w:t>
-      </w:r>
-      <w:bookmarkStart w:id="0" w:name="_GoBack"/>
-      <w:bookmarkEnd w:id="0"/>
-      <w:r>
-        <w:rPr>
-          <w:rFonts w:ascii="Segoe UI" w:hAnsi="Segoe UI" w:cs="Segoe UI"/>
-          <w:color w:val="333333"/>
-          <w:sz w:val="21"/>
-          <w:szCs w:val="21"/>
-        </w:rPr>
-        <w:t xml:space="preserve">que el servicio fue &lt;deficiente, excelente&gt; para la resolución de mi inconveniente presentado (&lt;nombre de inconveniente&gt;) </w:t>
-      </w:r>
-      <w:r>
-        <w:rPr>
-          <w:rFonts w:ascii="Segoe UI" w:hAnsi="Segoe UI" w:cs="Segoe UI"/>
-          <w:color w:val="333333"/>
-          <w:sz w:val="21"/>
-          <w:szCs w:val="21"/>
-        </w:rPr>
-        <w:t>y con ello confirmo que el servicio prestado en la empresa es el &lt;adecuado, inadecuado&gt; ya que recibí un trato &lt;agradable, desagradable&gt; por parte de los asesores, por ultimo</w:t>
-      </w:r>
-      <w:r>
-        <w:rPr>
-          <w:rFonts w:ascii="Segoe UI" w:hAnsi="Segoe UI" w:cs="Segoe UI"/>
-          <w:color w:val="333333"/>
-          <w:sz w:val="21"/>
-          <w:szCs w:val="21"/>
-        </w:rPr>
-        <w:t xml:space="preserve"> apruebo que dicha carta de conformidad sea utilizada para la mejora continua de la empresa.</w:t>
-      </w:r>
+        <w:t xml:space="preserve">que se me entrego &lt;lista de software, hardware entregado&gt; </w:t>
+      </w:r>
+      <w:r>
+        <w:rPr>
+          <w:rFonts w:ascii="Segoe UI" w:hAnsi="Segoe UI" w:cs="Segoe UI"/>
+          <w:color w:val="333333"/>
+          <w:sz w:val="21"/>
+          <w:szCs w:val="21"/>
+        </w:rPr>
+        <w:t xml:space="preserve">para la resolución de mi inconveniente presentado (&lt;nombre de inconveniente&gt;) </w:t>
+      </w:r>
+      <w:r>
+        <w:rPr>
+          <w:rFonts w:ascii="Segoe UI" w:hAnsi="Segoe UI" w:cs="Segoe UI"/>
+          <w:color w:val="333333"/>
+          <w:sz w:val="21"/>
+          <w:szCs w:val="21"/>
+        </w:rPr>
+        <w:t xml:space="preserve">y con ello confirmo que el servicio prestado en la empresa es el &lt;adecuado, inadecuado&gt;, </w:t>
+      </w:r>
+      <w:r>
+        <w:rPr>
+          <w:rFonts w:ascii="Segoe UI" w:hAnsi="Segoe UI" w:cs="Segoe UI"/>
+          <w:color w:val="333333"/>
+          <w:sz w:val="21"/>
+          <w:szCs w:val="21"/>
+        </w:rPr>
+        <w:t>aprobando a su vez</w:t>
+      </w:r>
+      <w:r>
+        <w:rPr>
+          <w:rFonts w:ascii="Segoe UI" w:hAnsi="Segoe UI" w:cs="Segoe UI"/>
+          <w:color w:val="333333"/>
+          <w:sz w:val="21"/>
+          <w:szCs w:val="21"/>
+        </w:rPr>
+        <w:t xml:space="preserve"> que dicha carta de conformidad sea utilizada para la mejora continua de la empresa.</w:t>
+      </w:r>
+    </w:p>
+    <w:p>
+      <w:pPr>
+        <w:pStyle w:val="NormalWeb"/>
+        <w:pBdr>
+          <w:bottom w:val="single" w:sz="12" w:space="1" w:color="auto"/>
+        </w:pBdr>
+        <w:shd w:val="clear" w:color="auto" w:fill="FFFFFF"/>
+        <w:spacing w:before="0" w:beforeAutospacing="0" w:after="360" w:afterAutospacing="0" w:line="357" w:lineRule="atLeast"/>
+        <w:jc w:val="both"/>
+        <w:textAlignment w:val="baseline"/>
+        <w:rPr>
+          <w:rFonts w:ascii="Segoe UI" w:hAnsi="Segoe UI" w:cs="Segoe UI"/>
+          <w:color w:val="333333"/>
+          <w:sz w:val="21"/>
+          <w:szCs w:val="21"/>
+        </w:rPr>
+      </w:pPr>
     </w:p>
     <w:p>
       <w:pPr>
         <w:pStyle w:val="NormalWeb"/>
         <w:shd w:val="clear" w:color="auto" w:fill="FFFFFF"/>
         <w:spacing w:before="0" w:beforeAutospacing="0" w:after="360" w:afterAutospacing="0" w:line="357" w:lineRule="atLeast"/>
-        <w:jc w:val="both"/>
+        <w:jc w:val="center"/>
         <w:textAlignment w:val="baseline"/>
         <w:rPr>
           <w:rFonts w:ascii="Segoe UI" w:hAnsi="Segoe UI" w:cs="Segoe UI"/>
@@ -205,6 +248,17 @@
           <w:szCs w:val="21"/>
         </w:rPr>
       </w:pPr>
+      <w:r>
+        <w:rPr>
+          <w:rFonts w:ascii="Segoe UI" w:hAnsi="Segoe UI" w:cs="Segoe UI"/>
+          <w:color w:val="333333"/>
+          <w:sz w:val="21"/>
+          <w:szCs w:val="21"/>
+        </w:rPr>
+        <w:t>Firma</w:t>
+      </w:r>
+      <w:bookmarkStart w:id="0" w:name="_GoBack"/>
+      <w:bookmarkEnd w:id="0"/>
     </w:p>
     <w:sectPr>
       <w:pgSz w:w="12240" w:h="15840"/>

</xml_diff>